<commit_message>
realizados todos los ejercicios del tema 5
</commit_message>
<xml_diff>
--- a/tema5 ejercicios Andrés Rozados - copia.docx
+++ b/tema5 ejercicios Andrés Rozados - copia.docx
@@ -1066,6 +1066,9 @@
     </w:p>
     <w:p>
       <w:r>
+        <w:rPr>
+          <w:noProof/>
+        </w:rPr>
         <w:drawing>
           <wp:inline distT="0" distB="0" distL="0" distR="0" wp14:anchorId="68FFAB0A" wp14:editId="1CA6DFA5">
             <wp:extent cx="5400040" cy="2480945"/>
@@ -1113,27 +1116,12 @@
       </w:r>
     </w:p>
     <w:p>
-      <w:pPr>
-        <w:pStyle w:val="Ttulo1"/>
-      </w:pPr>
       <w:r>
-        <w:t>Ejercicio4</w:t>
-      </w:r>
-    </w:p>
-    <w:p>
-      <w:pPr>
-        <w:jc w:val="center"/>
-      </w:pPr>
-      <w:bookmarkStart w:id="0" w:name="_GoBack"/>
-      <w:r>
-        <w:rPr>
-          <w:noProof/>
-        </w:rPr>
         <w:drawing>
-          <wp:inline distT="0" distB="0" distL="0" distR="0" wp14:anchorId="521812A0" wp14:editId="53468F7F">
-            <wp:extent cx="4334493" cy="2073462"/>
-            <wp:effectExtent l="0" t="0" r="9525" b="3175"/>
-            <wp:docPr id="7" name="Imagen 7"/>
+          <wp:inline distT="0" distB="0" distL="0" distR="0" wp14:anchorId="278995A9" wp14:editId="0E33BBD3">
+            <wp:extent cx="5400040" cy="1529080"/>
+            <wp:effectExtent l="0" t="0" r="0" b="0"/>
+            <wp:docPr id="18" name="Imagen 18"/>
             <wp:cNvGraphicFramePr>
               <a:graphicFrameLocks xmlns:a="http://schemas.openxmlformats.org/drawingml/2006/main" noChangeAspect="1"/>
             </wp:cNvGraphicFramePr>
@@ -1153,7 +1141,7 @@
                   <pic:spPr>
                     <a:xfrm>
                       <a:off x="0" y="0"/>
-                      <a:ext cx="4358697" cy="2085041"/>
+                      <a:ext cx="5400040" cy="1529080"/>
                     </a:xfrm>
                     <a:prstGeom prst="rect">
                       <a:avLst/>
@@ -1165,24 +1153,15 @@
           </wp:inline>
         </w:drawing>
       </w:r>
-      <w:bookmarkEnd w:id="0"/>
-    </w:p>
-    <w:p>
-      <w:pPr>
-        <w:jc w:val="center"/>
-        <w:rPr>
-          <w:u w:val="single"/>
-        </w:rPr>
-      </w:pPr>
+    </w:p>
+    <w:p>
       <w:r>
-        <w:rPr>
-          <w:noProof/>
-        </w:rPr>
+        <w:lastRenderedPageBreak/>
         <w:drawing>
-          <wp:inline distT="0" distB="0" distL="0" distR="0" wp14:anchorId="5947ACE7" wp14:editId="46C231E8">
-            <wp:extent cx="4329414" cy="2149434"/>
-            <wp:effectExtent l="0" t="0" r="0" b="3810"/>
-            <wp:docPr id="8" name="Imagen 8"/>
+          <wp:inline distT="0" distB="0" distL="0" distR="0" wp14:anchorId="523379AE" wp14:editId="58546074">
+            <wp:extent cx="5400040" cy="6306820"/>
+            <wp:effectExtent l="0" t="0" r="0" b="0"/>
+            <wp:docPr id="17" name="Imagen 17"/>
             <wp:cNvGraphicFramePr>
               <a:graphicFrameLocks xmlns:a="http://schemas.openxmlformats.org/drawingml/2006/main" noChangeAspect="1"/>
             </wp:cNvGraphicFramePr>
@@ -1202,11 +1181,424 @@
                   <pic:spPr>
                     <a:xfrm>
                       <a:off x="0" y="0"/>
-                      <a:ext cx="4341356" cy="2155363"/>
+                      <a:ext cx="5400040" cy="6306820"/>
                     </a:xfrm>
                     <a:prstGeom prst="rect">
                       <a:avLst/>
                     </a:prstGeom>
+                  </pic:spPr>
+                </pic:pic>
+              </a:graphicData>
+            </a:graphic>
+          </wp:inline>
+        </w:drawing>
+      </w:r>
+    </w:p>
+    <w:p>
+      <w:pPr>
+        <w:pStyle w:val="Ttulo1"/>
+      </w:pPr>
+      <w:r>
+        <w:t>Ejercicio</w:t>
+      </w:r>
+      <w:r>
+        <w:t xml:space="preserve"> </w:t>
+      </w:r>
+      <w:r>
+        <w:t>4</w:t>
+      </w:r>
+    </w:p>
+    <w:p>
+      <w:r>
+        <w:drawing>
+          <wp:inline distT="0" distB="0" distL="0" distR="0" wp14:anchorId="41496212" wp14:editId="31FE189A">
+            <wp:extent cx="5400040" cy="1661160"/>
+            <wp:effectExtent l="0" t="0" r="0" b="0"/>
+            <wp:docPr id="11" name="Imagen 11"/>
+            <wp:cNvGraphicFramePr>
+              <a:graphicFrameLocks xmlns:a="http://schemas.openxmlformats.org/drawingml/2006/main" noChangeAspect="1"/>
+            </wp:cNvGraphicFramePr>
+            <a:graphic xmlns:a="http://schemas.openxmlformats.org/drawingml/2006/main">
+              <a:graphicData uri="http://schemas.openxmlformats.org/drawingml/2006/picture">
+                <pic:pic xmlns:pic="http://schemas.openxmlformats.org/drawingml/2006/picture">
+                  <pic:nvPicPr>
+                    <pic:cNvPr id="1" name=""/>
+                    <pic:cNvPicPr/>
+                  </pic:nvPicPr>
+                  <pic:blipFill>
+                    <a:blip r:embed="rId12"/>
+                    <a:stretch>
+                      <a:fillRect/>
+                    </a:stretch>
+                  </pic:blipFill>
+                  <pic:spPr>
+                    <a:xfrm>
+                      <a:off x="0" y="0"/>
+                      <a:ext cx="5400040" cy="1661160"/>
+                    </a:xfrm>
+                    <a:prstGeom prst="rect">
+                      <a:avLst/>
+                    </a:prstGeom>
+                  </pic:spPr>
+                </pic:pic>
+              </a:graphicData>
+            </a:graphic>
+          </wp:inline>
+        </w:drawing>
+      </w:r>
+    </w:p>
+    <w:p>
+      <w:pPr>
+        <w:jc w:val="center"/>
+        <w:rPr>
+          <w:u w:val="single"/>
+        </w:rPr>
+      </w:pPr>
+      <w:r>
+        <w:rPr>
+          <w:u w:val="single"/>
+        </w:rPr>
+        <w:lastRenderedPageBreak/>
+        <w:drawing>
+          <wp:inline distT="0" distB="0" distL="0" distR="0" wp14:anchorId="096ED3F8" wp14:editId="526AA7D5">
+            <wp:extent cx="3582198" cy="3850105"/>
+            <wp:effectExtent l="0" t="0" r="0" b="0"/>
+            <wp:docPr id="10" name="Imagen 10"/>
+            <wp:cNvGraphicFramePr>
+              <a:graphicFrameLocks xmlns:a="http://schemas.openxmlformats.org/drawingml/2006/main" noChangeAspect="1"/>
+            </wp:cNvGraphicFramePr>
+            <a:graphic xmlns:a="http://schemas.openxmlformats.org/drawingml/2006/main">
+              <a:graphicData uri="http://schemas.openxmlformats.org/drawingml/2006/picture">
+                <pic:pic xmlns:pic="http://schemas.openxmlformats.org/drawingml/2006/picture">
+                  <pic:nvPicPr>
+                    <pic:cNvPr id="1" name=""/>
+                    <pic:cNvPicPr/>
+                  </pic:nvPicPr>
+                  <pic:blipFill>
+                    <a:blip r:embed="rId13"/>
+                    <a:stretch>
+                      <a:fillRect/>
+                    </a:stretch>
+                  </pic:blipFill>
+                  <pic:spPr>
+                    <a:xfrm>
+                      <a:off x="0" y="0"/>
+                      <a:ext cx="3612379" cy="3882544"/>
+                    </a:xfrm>
+                    <a:prstGeom prst="rect">
+                      <a:avLst/>
+                    </a:prstGeom>
+                  </pic:spPr>
+                </pic:pic>
+              </a:graphicData>
+            </a:graphic>
+          </wp:inline>
+        </w:drawing>
+      </w:r>
+    </w:p>
+    <w:p>
+      <w:pPr>
+        <w:jc w:val="center"/>
+      </w:pPr>
+      <w:r>
+        <w:rPr>
+          <w:u w:val="single"/>
+        </w:rPr>
+        <w:drawing>
+          <wp:inline distT="0" distB="0" distL="0" distR="0" wp14:anchorId="301132A4" wp14:editId="0E1D25E0">
+            <wp:extent cx="5400040" cy="3751580"/>
+            <wp:effectExtent l="0" t="0" r="0" b="1270"/>
+            <wp:docPr id="12" name="Imagen 12"/>
+            <wp:cNvGraphicFramePr>
+              <a:graphicFrameLocks xmlns:a="http://schemas.openxmlformats.org/drawingml/2006/main" noChangeAspect="1"/>
+            </wp:cNvGraphicFramePr>
+            <a:graphic xmlns:a="http://schemas.openxmlformats.org/drawingml/2006/main">
+              <a:graphicData uri="http://schemas.openxmlformats.org/drawingml/2006/picture">
+                <pic:pic xmlns:pic="http://schemas.openxmlformats.org/drawingml/2006/picture">
+                  <pic:nvPicPr>
+                    <pic:cNvPr id="1" name=""/>
+                    <pic:cNvPicPr/>
+                  </pic:nvPicPr>
+                  <pic:blipFill>
+                    <a:blip r:embed="rId14"/>
+                    <a:stretch>
+                      <a:fillRect/>
+                    </a:stretch>
+                  </pic:blipFill>
+                  <pic:spPr>
+                    <a:xfrm>
+                      <a:off x="0" y="0"/>
+                      <a:ext cx="5400040" cy="3751580"/>
+                    </a:xfrm>
+                    <a:prstGeom prst="rect">
+                      <a:avLst/>
+                    </a:prstGeom>
+                  </pic:spPr>
+                </pic:pic>
+              </a:graphicData>
+            </a:graphic>
+          </wp:inline>
+        </w:drawing>
+      </w:r>
+    </w:p>
+    <w:p>
+      <w:pPr>
+        <w:pStyle w:val="Ttulo1"/>
+      </w:pPr>
+      <w:r>
+        <w:t xml:space="preserve">Ejercicio </w:t>
+      </w:r>
+      <w:r>
+        <w:t>5</w:t>
+      </w:r>
+    </w:p>
+    <w:p>
+      <w:pPr>
+        <w:rPr>
+          <w:u w:val="single"/>
+        </w:rPr>
+      </w:pPr>
+    </w:p>
+    <w:p>
+      <w:pPr>
+        <w:rPr>
+          <w:u w:val="single"/>
+        </w:rPr>
+      </w:pPr>
+      <w:r>
+        <w:rPr>
+          <w:u w:val="single"/>
+        </w:rPr>
+        <w:lastRenderedPageBreak/>
+        <w:drawing>
+          <wp:inline distT="0" distB="0" distL="0" distR="0" wp14:anchorId="07B6FAD4" wp14:editId="5E79FD47">
+            <wp:extent cx="5400040" cy="1571625"/>
+            <wp:effectExtent l="0" t="0" r="0" b="9525"/>
+            <wp:docPr id="13" name="Imagen 13"/>
+            <wp:cNvGraphicFramePr>
+              <a:graphicFrameLocks xmlns:a="http://schemas.openxmlformats.org/drawingml/2006/main" noChangeAspect="1"/>
+            </wp:cNvGraphicFramePr>
+            <a:graphic xmlns:a="http://schemas.openxmlformats.org/drawingml/2006/main">
+              <a:graphicData uri="http://schemas.openxmlformats.org/drawingml/2006/picture">
+                <pic:pic xmlns:pic="http://schemas.openxmlformats.org/drawingml/2006/picture">
+                  <pic:nvPicPr>
+                    <pic:cNvPr id="1" name=""/>
+                    <pic:cNvPicPr/>
+                  </pic:nvPicPr>
+                  <pic:blipFill>
+                    <a:blip r:embed="rId15"/>
+                    <a:stretch>
+                      <a:fillRect/>
+                    </a:stretch>
+                  </pic:blipFill>
+                  <pic:spPr>
+                    <a:xfrm>
+                      <a:off x="0" y="0"/>
+                      <a:ext cx="5400040" cy="1571625"/>
+                    </a:xfrm>
+                    <a:prstGeom prst="rect">
+                      <a:avLst/>
+                    </a:prstGeom>
+                  </pic:spPr>
+                </pic:pic>
+              </a:graphicData>
+            </a:graphic>
+          </wp:inline>
+        </w:drawing>
+      </w:r>
+    </w:p>
+    <w:p>
+      <w:r>
+        <w:rPr>
+          <w:u w:val="single"/>
+        </w:rPr>
+        <w:drawing>
+          <wp:inline distT="0" distB="0" distL="0" distR="0" wp14:anchorId="01025690" wp14:editId="1A81A96D">
+            <wp:extent cx="5400040" cy="5380355"/>
+            <wp:effectExtent l="0" t="0" r="0" b="0"/>
+            <wp:docPr id="15" name="Imagen 15"/>
+            <wp:cNvGraphicFramePr>
+              <a:graphicFrameLocks xmlns:a="http://schemas.openxmlformats.org/drawingml/2006/main" noChangeAspect="1"/>
+            </wp:cNvGraphicFramePr>
+            <a:graphic xmlns:a="http://schemas.openxmlformats.org/drawingml/2006/main">
+              <a:graphicData uri="http://schemas.openxmlformats.org/drawingml/2006/picture">
+                <pic:pic xmlns:pic="http://schemas.openxmlformats.org/drawingml/2006/picture">
+                  <pic:nvPicPr>
+                    <pic:cNvPr id="1" name=""/>
+                    <pic:cNvPicPr/>
+                  </pic:nvPicPr>
+                  <pic:blipFill>
+                    <a:blip r:embed="rId16"/>
+                    <a:stretch>
+                      <a:fillRect/>
+                    </a:stretch>
+                  </pic:blipFill>
+                  <pic:spPr>
+                    <a:xfrm>
+                      <a:off x="0" y="0"/>
+                      <a:ext cx="5400040" cy="5380355"/>
+                    </a:xfrm>
+                    <a:prstGeom prst="rect">
+                      <a:avLst/>
+                    </a:prstGeom>
+                  </pic:spPr>
+                </pic:pic>
+              </a:graphicData>
+            </a:graphic>
+          </wp:inline>
+        </w:drawing>
+      </w:r>
+    </w:p>
+    <w:p>
+      <w:pPr>
+        <w:rPr>
+          <w:u w:val="single"/>
+        </w:rPr>
+      </w:pPr>
+      <w:r>
+        <w:rPr>
+          <w:u w:val="single"/>
+        </w:rPr>
+        <w:lastRenderedPageBreak/>
+        <w:drawing>
+          <wp:inline distT="0" distB="0" distL="0" distR="0" wp14:anchorId="0614BDBE" wp14:editId="421BC85B">
+            <wp:extent cx="5400040" cy="1988185"/>
+            <wp:effectExtent l="0" t="0" r="0" b="0"/>
+            <wp:docPr id="14" name="Imagen 14"/>
+            <wp:cNvGraphicFramePr>
+              <a:graphicFrameLocks xmlns:a="http://schemas.openxmlformats.org/drawingml/2006/main" noChangeAspect="1"/>
+            </wp:cNvGraphicFramePr>
+            <a:graphic xmlns:a="http://schemas.openxmlformats.org/drawingml/2006/main">
+              <a:graphicData uri="http://schemas.openxmlformats.org/drawingml/2006/picture">
+                <pic:pic xmlns:pic="http://schemas.openxmlformats.org/drawingml/2006/picture">
+                  <pic:nvPicPr>
+                    <pic:cNvPr id="1" name=""/>
+                    <pic:cNvPicPr/>
+                  </pic:nvPicPr>
+                  <pic:blipFill>
+                    <a:blip r:embed="rId17"/>
+                    <a:stretch>
+                      <a:fillRect/>
+                    </a:stretch>
+                  </pic:blipFill>
+                  <pic:spPr>
+                    <a:xfrm>
+                      <a:off x="0" y="0"/>
+                      <a:ext cx="5400040" cy="1988185"/>
+                    </a:xfrm>
+                    <a:prstGeom prst="rect">
+                      <a:avLst/>
+                    </a:prstGeom>
+                  </pic:spPr>
+                </pic:pic>
+              </a:graphicData>
+            </a:graphic>
+          </wp:inline>
+        </w:drawing>
+      </w:r>
+    </w:p>
+    <w:p>
+      <w:pPr>
+        <w:pStyle w:val="Ttulo1"/>
+      </w:pPr>
+      <w:r>
+        <w:t>Ejercicio 6</w:t>
+      </w:r>
+    </w:p>
+    <w:p>
+      <w:r>
+        <w:drawing>
+          <wp:inline distT="0" distB="0" distL="0" distR="0" wp14:anchorId="1C2A08BD" wp14:editId="6F264004">
+            <wp:extent cx="5400040" cy="1454150"/>
+            <wp:effectExtent l="0" t="0" r="0" b="0"/>
+            <wp:docPr id="19" name="Imagen 19"/>
+            <wp:cNvGraphicFramePr>
+              <a:graphicFrameLocks xmlns:a="http://schemas.openxmlformats.org/drawingml/2006/main" noChangeAspect="1"/>
+            </wp:cNvGraphicFramePr>
+            <a:graphic xmlns:a="http://schemas.openxmlformats.org/drawingml/2006/main">
+              <a:graphicData uri="http://schemas.openxmlformats.org/drawingml/2006/picture">
+                <pic:pic xmlns:pic="http://schemas.openxmlformats.org/drawingml/2006/picture">
+                  <pic:nvPicPr>
+                    <pic:cNvPr id="1" name=""/>
+                    <pic:cNvPicPr/>
+                  </pic:nvPicPr>
+                  <pic:blipFill>
+                    <a:blip r:embed="rId18"/>
+                    <a:stretch>
+                      <a:fillRect/>
+                    </a:stretch>
+                  </pic:blipFill>
+                  <pic:spPr>
+                    <a:xfrm>
+                      <a:off x="0" y="0"/>
+                      <a:ext cx="5400040" cy="1454150"/>
+                    </a:xfrm>
+                    <a:prstGeom prst="rect">
+                      <a:avLst/>
+                    </a:prstGeom>
+                  </pic:spPr>
+                </pic:pic>
+              </a:graphicData>
+            </a:graphic>
+          </wp:inline>
+        </w:drawing>
+      </w:r>
+      <w:bookmarkStart w:id="0" w:name="_GoBack"/>
+      <w:bookmarkEnd w:id="0"/>
+    </w:p>
+    <w:p>
+      <w:pPr>
+        <w:rPr>
+          <w:u w:val="single"/>
+        </w:rPr>
+      </w:pPr>
+    </w:p>
+    <w:p>
+      <w:pPr>
+        <w:rPr>
+          <w:u w:val="single"/>
+        </w:rPr>
+      </w:pPr>
+      <w:r>
+        <w:rPr>
+          <w:u w:val="single"/>
+        </w:rPr>
+        <w:drawing>
+          <wp:inline distT="0" distB="0" distL="0" distR="0" wp14:anchorId="29CCBA7E" wp14:editId="6DF29EE7">
+            <wp:extent cx="5400040" cy="3601720"/>
+            <wp:effectExtent l="0" t="0" r="0" b="0"/>
+            <wp:docPr id="16" name="Imagen 16"/>
+            <wp:cNvGraphicFramePr>
+              <a:graphicFrameLocks xmlns:a="http://schemas.openxmlformats.org/drawingml/2006/main" noChangeAspect="1"/>
+            </wp:cNvGraphicFramePr>
+            <a:graphic xmlns:a="http://schemas.openxmlformats.org/drawingml/2006/main">
+              <a:graphicData uri="http://schemas.openxmlformats.org/drawingml/2006/picture">
+                <pic:pic xmlns:pic="http://schemas.openxmlformats.org/drawingml/2006/picture">
+                  <pic:nvPicPr>
+                    <pic:cNvPr id="1" name=""/>
+                    <pic:cNvPicPr/>
+                  </pic:nvPicPr>
+                  <pic:blipFill rotWithShape="1">
+                    <a:blip r:embed="rId19"/>
+                    <a:srcRect t="33208"/>
+                    <a:stretch/>
+                  </pic:blipFill>
+                  <pic:spPr bwMode="auto">
+                    <a:xfrm>
+                      <a:off x="0" y="0"/>
+                      <a:ext cx="5400040" cy="3601720"/>
+                    </a:xfrm>
+                    <a:prstGeom prst="rect">
+                      <a:avLst/>
+                    </a:prstGeom>
+                    <a:ln>
+                      <a:noFill/>
+                    </a:ln>
+                    <a:extLst>
+                      <a:ext uri="{53640926-AAD7-44D8-BBD7-CCE9431645EC}">
+                        <a14:shadowObscured xmlns:a14="http://schemas.microsoft.com/office/drawing/2010/main"/>
+                      </a:ext>
+                    </a:extLst>
                   </pic:spPr>
                 </pic:pic>
               </a:graphicData>
@@ -2673,7 +3065,7 @@
 </file>
 
 <file path=customXml/itemProps1.xml><?xml version="1.0" encoding="utf-8"?>
-<ds:datastoreItem xmlns:ds="http://schemas.openxmlformats.org/officeDocument/2006/customXml" ds:itemID="{D96AF714-B888-454C-B847-71164DF706FF}">
+<ds:datastoreItem xmlns:ds="http://schemas.openxmlformats.org/officeDocument/2006/customXml" ds:itemID="{FCDE0B2F-2DB5-4652-82DB-E75521569B75}">
   <ds:schemaRefs>
     <ds:schemaRef ds:uri="http://schemas.openxmlformats.org/officeDocument/2006/bibliography"/>
   </ds:schemaRefs>

</xml_diff>